<commit_message>
Update with netflix and recent publications
</commit_message>
<xml_diff>
--- a/public/files/BrianShaoenMa_Resume_.docx
+++ b/public/files/BrianShaoenMa_Resume_.docx
@@ -150,7 +150,57 @@
           <w:sz w:val="20"/>
           <w:szCs w:val="20"/>
         </w:rPr>
-        <w:t xml:space="preserve">       </w:t>
+        <w:t xml:space="preserve">  </w:t>
+      </w:r>
+      <w:r>
+        <w:rPr>
+          <w:rFonts w:ascii="Cambria"/>
+          <w:b/>
+          <w:color w:val="17365D" w:themeColor="text2" w:themeShade="BF"/>
+          <w:sz w:val="20"/>
+          <w:szCs w:val="20"/>
+        </w:rPr>
+        <w:t xml:space="preserve">&lt;- </w:t>
+      </w:r>
+      <w:r>
+        <w:rPr>
+          <w:rFonts w:ascii="Cambria"/>
+          <w:b/>
+          <w:color w:val="17365D" w:themeColor="text2" w:themeShade="BF"/>
+          <w:sz w:val="20"/>
+          <w:szCs w:val="20"/>
+        </w:rPr>
+        <w:t>por</w:t>
+      </w:r>
+      <w:r>
+        <w:rPr>
+          <w:rFonts w:ascii="Cambria"/>
+          <w:b/>
+          <w:color w:val="17365D" w:themeColor="text2" w:themeShade="BF"/>
+          <w:sz w:val="20"/>
+          <w:szCs w:val="20"/>
+        </w:rPr>
+        <w:t>tfolio</w:t>
+      </w:r>
+      <w:r>
+        <w:rPr>
+          <w:rFonts w:ascii="Cambria"/>
+          <w:b/>
+          <w:color w:val="17365D" w:themeColor="text2" w:themeShade="BF"/>
+          <w:sz w:val="20"/>
+          <w:szCs w:val="20"/>
+        </w:rPr>
+        <w:t xml:space="preserve">  </w:t>
+      </w:r>
+      <w:r>
+        <w:rPr>
+          <w:rFonts w:ascii="Cambria"/>
+          <w:b/>
+          <w:color w:val="17365D" w:themeColor="text2" w:themeShade="BF"/>
+          <w:sz w:val="20"/>
+          <w:szCs w:val="20"/>
+        </w:rPr>
+        <w:t xml:space="preserve">  </w:t>
       </w:r>
       <w:r>
         <w:rPr>
@@ -159,16 +209,7 @@
           <w:color w:val="17365D" w:themeColor="text2" w:themeShade="BF"/>
           <w:szCs w:val="18"/>
         </w:rPr>
-        <w:t>bm3027@columbia.edu</w:t>
-      </w:r>
-      <w:r>
-        <w:rPr>
-          <w:rFonts w:ascii="Cambria"/>
-          <w:b/>
-          <w:color w:val="17365D" w:themeColor="text2" w:themeShade="BF"/>
-          <w:szCs w:val="18"/>
-        </w:rPr>
-        <w:t xml:space="preserve">     425-524-6671     </w:t>
+        <w:t xml:space="preserve">bm3027@columbia.edu     425-524-6671     </w:t>
       </w:r>
     </w:p>
     <w:p>
@@ -199,23 +240,21 @@
         </w:rPr>
         <w:t xml:space="preserve">, School </w:t>
       </w:r>
-      <w:proofErr w:type="gramStart"/>
       <w:r>
         <w:rPr>
           <w:b/>
           <w:color w:val="1F497D" w:themeColor="text2"/>
           <w:sz w:val="20"/>
         </w:rPr>
-        <w:t>Of</w:t>
-      </w:r>
-      <w:proofErr w:type="gramEnd"/>
+        <w:t>o</w:t>
+      </w:r>
       <w:r>
         <w:rPr>
           <w:b/>
           <w:color w:val="1F497D" w:themeColor="text2"/>
           <w:sz w:val="20"/>
         </w:rPr>
-        <w:t xml:space="preserve"> Engineering and Applied Science</w:t>
+        <w:t>f Engineering and Applied Science</w:t>
       </w:r>
       <w:r>
         <w:rPr>
@@ -348,27 +387,13 @@
         <w:rPr>
           <w:sz w:val="18"/>
         </w:rPr>
-        <w:t xml:space="preserve">                                                   </w:t>
-      </w:r>
-      <w:proofErr w:type="gramStart"/>
+        <w:t xml:space="preserve">                                                      </w:t>
+      </w:r>
       <w:r>
         <w:rPr>
           <w:sz w:val="18"/>
         </w:rPr>
-        <w:t xml:space="preserve">   </w:t>
-      </w:r>
-      <w:r>
-        <w:rPr>
-          <w:sz w:val="18"/>
-        </w:rPr>
-        <w:t>(</w:t>
-      </w:r>
-      <w:proofErr w:type="gramEnd"/>
-      <w:r>
-        <w:rPr>
-          <w:sz w:val="18"/>
-        </w:rPr>
-        <w:t xml:space="preserve">Overall GPA: </w:t>
+        <w:t xml:space="preserve">(Overall GPA: </w:t>
       </w:r>
       <w:r>
         <w:rPr>
@@ -548,28 +573,13 @@
           <w:b/>
           <w:sz w:val="18"/>
         </w:rPr>
-        <w:t xml:space="preserve"> </w:t>
-      </w:r>
-      <w:proofErr w:type="gramStart"/>
-      <w:r>
-        <w:rPr>
-          <w:b/>
+        <w:t xml:space="preserve">    </w:t>
+      </w:r>
+      <w:r>
+        <w:rPr>
           <w:sz w:val="18"/>
         </w:rPr>
-        <w:t xml:space="preserve">   </w:t>
-      </w:r>
-      <w:r>
-        <w:rPr>
-          <w:sz w:val="18"/>
-        </w:rPr>
-        <w:t>(</w:t>
-      </w:r>
-      <w:proofErr w:type="gramEnd"/>
-      <w:r>
-        <w:rPr>
-          <w:sz w:val="18"/>
-        </w:rPr>
-        <w:t xml:space="preserve">Overall GPA: </w:t>
+        <w:t xml:space="preserve">(Overall GPA: </w:t>
       </w:r>
       <w:r>
         <w:rPr>
@@ -615,6 +625,27 @@
       </w:r>
       <w:r>
         <w:rPr>
+          <w:sz w:val="20"/>
+          <w:szCs w:val="20"/>
+        </w:rPr>
+        <w:t>UI Design, Human Computer Interaction</w:t>
+      </w:r>
+      <w:r>
+        <w:rPr>
+          <w:sz w:val="20"/>
+          <w:szCs w:val="20"/>
+        </w:rPr>
+        <w:t xml:space="preserve"> Seminar</w:t>
+      </w:r>
+      <w:r>
+        <w:rPr>
+          <w:bCs/>
+          <w:sz w:val="20"/>
+        </w:rPr>
+        <w:t xml:space="preserve">, </w:t>
+      </w:r>
+      <w:r>
+        <w:rPr>
           <w:bCs/>
           <w:sz w:val="20"/>
         </w:rPr>
@@ -632,7 +663,28 @@
           <w:bCs/>
           <w:sz w:val="20"/>
         </w:rPr>
-        <w:t>, C</w:t>
+        <w:t>,</w:t>
+      </w:r>
+      <w:r>
+        <w:rPr>
+          <w:bCs/>
+          <w:sz w:val="20"/>
+        </w:rPr>
+        <w:t xml:space="preserve"> </w:t>
+      </w:r>
+      <w:r>
+        <w:rPr>
+          <w:sz w:val="20"/>
+          <w:szCs w:val="20"/>
+        </w:rPr>
+        <w:t>Computer Vision, Computer Animation,</w:t>
+      </w:r>
+      <w:r>
+        <w:rPr>
+          <w:bCs/>
+          <w:sz w:val="20"/>
+        </w:rPr>
+        <w:t xml:space="preserve"> C</w:t>
       </w:r>
       <w:r>
         <w:rPr>
@@ -653,7 +705,7 @@
           <w:bCs/>
           <w:sz w:val="20"/>
         </w:rPr>
-        <w:t>, Probability and Stats, C++ Programming, C Programming, Natural Language</w:t>
+        <w:t>, C++ Programming, C Programming, Natural Language</w:t>
       </w:r>
       <w:r>
         <w:rPr>
@@ -671,6 +723,13 @@
       </w:r>
       <w:r>
         <w:rPr>
+          <w:sz w:val="20"/>
+          <w:szCs w:val="20"/>
+        </w:rPr>
+        <w:t xml:space="preserve">Artificial Intelligence, Computational Robotics, </w:t>
+      </w:r>
+      <w:r>
+        <w:rPr>
           <w:bCs/>
           <w:sz w:val="20"/>
         </w:rPr>
@@ -685,8 +744,6 @@
       </w:r>
       <w:r>
         <w:rPr>
-          <w:b/>
-          <w:bCs/>
           <w:sz w:val="20"/>
           <w:szCs w:val="20"/>
         </w:rPr>
@@ -697,28 +754,35 @@
           <w:sz w:val="20"/>
           <w:szCs w:val="20"/>
         </w:rPr>
-        <w:t>Computer</w:t>
+        <w:t>Electronics, Computational Mathematics, Number Theory</w:t>
       </w:r>
       <w:r>
         <w:rPr>
           <w:sz w:val="20"/>
           <w:szCs w:val="20"/>
         </w:rPr>
-        <w:t xml:space="preserve"> Vision</w:t>
+        <w:t xml:space="preserve">, </w:t>
+      </w:r>
+      <w:r>
+        <w:rPr>
+          <w:bCs/>
+          <w:sz w:val="20"/>
+        </w:rPr>
+        <w:t>Probability and Stats</w:t>
+      </w:r>
+      <w:r>
+        <w:rPr>
+          <w:bCs/>
+          <w:sz w:val="20"/>
+        </w:rPr>
+        <w:t xml:space="preserve">, </w:t>
       </w:r>
       <w:r>
         <w:rPr>
           <w:sz w:val="20"/>
           <w:szCs w:val="20"/>
         </w:rPr>
-        <w:t>, Computer Animation, UI Design, Human Computer Interaction,</w:t>
-      </w:r>
-      <w:r>
-        <w:rPr>
-          <w:sz w:val="20"/>
-          <w:szCs w:val="20"/>
-        </w:rPr>
-        <w:t xml:space="preserve"> Linear Algebra, Artificial Intelligence, Computational Robotics, Electronics, Computational Mathematics, Number Theory</w:t>
+        <w:t>Linear Algebra</w:t>
       </w:r>
     </w:p>
     <w:p>
@@ -987,9 +1051,8 @@
           <w:szCs w:val="20"/>
           <w:shd w:val="clear" w:color="auto" w:fill="FFFFFF"/>
         </w:rPr>
-        <w:t>HTML/CSS/</w:t>
-      </w:r>
-      <w:proofErr w:type="spellStart"/>
+        <w:t>HTML/CSS/Java</w:t>
+      </w:r>
       <w:r>
         <w:rPr>
           <w:rFonts w:asciiTheme="minorHAnsi" w:hAnsiTheme="minorHAnsi" w:cstheme="minorHAnsi"/>
@@ -1000,9 +1063,20 @@
           <w:szCs w:val="20"/>
           <w:shd w:val="clear" w:color="auto" w:fill="FFFFFF"/>
         </w:rPr>
-        <w:t>Javascript</w:t>
-      </w:r>
-      <w:proofErr w:type="spellEnd"/>
+        <w:t>S</w:t>
+      </w:r>
+      <w:r>
+        <w:rPr>
+          <w:rFonts w:asciiTheme="minorHAnsi" w:hAnsiTheme="minorHAnsi" w:cstheme="minorHAnsi"/>
+          <w:b/>
+          <w:bCs/>
+          <w:color w:val="212529"/>
+          <w:sz w:val="20"/>
+          <w:szCs w:val="20"/>
+          <w:shd w:val="clear" w:color="auto" w:fill="FFFFFF"/>
+        </w:rPr>
+        <w:t>cript</w:t>
+      </w:r>
       <w:r>
         <w:rPr>
           <w:rFonts w:asciiTheme="minorHAnsi" w:hAnsiTheme="minorHAnsi" w:cstheme="minorHAnsi"/>
@@ -1164,7 +1238,23 @@
           <w:sz w:val="20"/>
           <w:szCs w:val="24"/>
         </w:rPr>
-        <w:t>Conducted research with Prof. Brian Smith on techniques to enable blind accessibility in video games.</w:t>
+        <w:t xml:space="preserve">Conducted research with Prof. Brian Smith on techniques to enable </w:t>
+      </w:r>
+      <w:r>
+        <w:rPr>
+          <w:b/>
+          <w:bCs/>
+          <w:sz w:val="20"/>
+          <w:szCs w:val="24"/>
+        </w:rPr>
+        <w:t>blind accessibility in video games</w:t>
+      </w:r>
+      <w:r>
+        <w:rPr>
+          <w:sz w:val="20"/>
+          <w:szCs w:val="24"/>
+        </w:rPr>
+        <w:t>.</w:t>
       </w:r>
     </w:p>
     <w:p>
@@ -1712,7 +1802,23 @@
           <w:sz w:val="20"/>
           <w:szCs w:val="24"/>
         </w:rPr>
-        <w:t xml:space="preserve"> to build interactive device that tracks input on a surface using temperature changes and a game based on the device. Implemented particle system, parts of input detection and game logic, and </w:t>
+        <w:t xml:space="preserve"> to build </w:t>
+      </w:r>
+      <w:r>
+        <w:rPr>
+          <w:b/>
+          <w:bCs/>
+          <w:sz w:val="20"/>
+          <w:szCs w:val="24"/>
+        </w:rPr>
+        <w:t>interactive device</w:t>
+      </w:r>
+      <w:r>
+        <w:rPr>
+          <w:sz w:val="20"/>
+          <w:szCs w:val="24"/>
+        </w:rPr>
+        <w:t xml:space="preserve"> that tracks input on a surface using temperature changes and a game based on the device. Implemented particle system, parts of input detection and game logic, and </w:t>
       </w:r>
       <w:r>
         <w:rPr>
@@ -1836,15 +1942,7 @@
           <w:sz w:val="20"/>
           <w:szCs w:val="24"/>
         </w:rPr>
-        <w:t xml:space="preserve">design of </w:t>
-      </w:r>
-      <w:proofErr w:type="gramStart"/>
-      <w:r>
-        <w:rPr>
-          <w:sz w:val="20"/>
-          <w:szCs w:val="24"/>
-        </w:rPr>
-        <w:t>user</w:t>
+        <w:t>design of user</w:t>
       </w:r>
       <w:r>
         <w:rPr>
@@ -1866,15 +1964,7 @@
           <w:sz w:val="20"/>
           <w:szCs w:val="24"/>
         </w:rPr>
-        <w:t>studies</w:t>
-      </w:r>
-      <w:proofErr w:type="gramEnd"/>
-      <w:r>
-        <w:rPr>
-          <w:sz w:val="20"/>
-          <w:szCs w:val="24"/>
-        </w:rPr>
-        <w:t>.</w:t>
+        <w:t>studies.</w:t>
       </w:r>
     </w:p>
     <w:p>
@@ -2061,23 +2151,55 @@
           <w:sz w:val="20"/>
           <w:szCs w:val="24"/>
         </w:rPr>
-        <w:t xml:space="preserve">Added features and user interface improvements to other internal systems written in legacy </w:t>
-      </w:r>
-      <w:r>
-        <w:rPr>
-          <w:b/>
-          <w:bCs/>
-          <w:sz w:val="20"/>
-          <w:szCs w:val="24"/>
-        </w:rPr>
-        <w:t>AngularJS, Angular, or React</w:t>
-      </w:r>
-      <w:r>
-        <w:rPr>
-          <w:sz w:val="20"/>
-          <w:szCs w:val="24"/>
-        </w:rPr>
-        <w:t xml:space="preserve">. Improvements allowed significant time savings for sales team. </w:t>
+        <w:t>Added features and user interface improvements to other internal systems written in</w:t>
+      </w:r>
+      <w:r>
+        <w:rPr>
+          <w:b/>
+          <w:bCs/>
+          <w:sz w:val="20"/>
+          <w:szCs w:val="24"/>
+        </w:rPr>
+        <w:t xml:space="preserve"> Angular </w:t>
+      </w:r>
+      <w:r>
+        <w:rPr>
+          <w:b/>
+          <w:bCs/>
+          <w:sz w:val="20"/>
+          <w:szCs w:val="24"/>
+        </w:rPr>
+        <w:t>and</w:t>
+      </w:r>
+      <w:r>
+        <w:rPr>
+          <w:b/>
+          <w:bCs/>
+          <w:sz w:val="20"/>
+          <w:szCs w:val="24"/>
+        </w:rPr>
+        <w:t xml:space="preserve"> React</w:t>
+      </w:r>
+      <w:r>
+        <w:rPr>
+          <w:sz w:val="20"/>
+          <w:szCs w:val="24"/>
+        </w:rPr>
+        <w:t>. Improvements allowed significant time savings for sales team</w:t>
+      </w:r>
+      <w:r>
+        <w:rPr>
+          <w:sz w:val="20"/>
+          <w:szCs w:val="24"/>
+        </w:rPr>
+        <w:t xml:space="preserve"> and IT team</w:t>
+      </w:r>
+      <w:r>
+        <w:rPr>
+          <w:sz w:val="20"/>
+          <w:szCs w:val="24"/>
+        </w:rPr>
+        <w:t xml:space="preserve">. </w:t>
       </w:r>
     </w:p>
     <w:p>
@@ -2755,7 +2877,23 @@
           <w:sz w:val="20"/>
           <w:szCs w:val="24"/>
         </w:rPr>
-        <w:t>Participated in Hulu Beijing Office Hackathon in a team of three and won “</w:t>
+        <w:t xml:space="preserve">Participated in Hulu Beijing Office </w:t>
+      </w:r>
+      <w:r>
+        <w:rPr>
+          <w:b/>
+          <w:bCs/>
+          <w:sz w:val="20"/>
+          <w:szCs w:val="24"/>
+        </w:rPr>
+        <w:t>Hackathon</w:t>
+      </w:r>
+      <w:r>
+        <w:rPr>
+          <w:sz w:val="20"/>
+          <w:szCs w:val="24"/>
+        </w:rPr>
+        <w:t xml:space="preserve"> in a team of three and won “</w:t>
       </w:r>
       <w:r>
         <w:rPr>
@@ -3831,7 +3969,7 @@
   <w:docDefaults>
     <w:rPrDefault>
       <w:rPr>
-        <w:rFonts w:asciiTheme="minorHAnsi" w:eastAsiaTheme="minorHAnsi" w:hAnsiTheme="minorHAnsi" w:cstheme="minorBidi"/>
+        <w:rFonts w:asciiTheme="minorHAnsi" w:eastAsia="SimSun" w:hAnsiTheme="minorHAnsi" w:cstheme="minorBidi"/>
         <w:sz w:val="22"/>
         <w:szCs w:val="22"/>
         <w:lang w:val="en-US" w:eastAsia="en-US" w:bidi="ar-SA"/>

</xml_diff>